<commit_message>
i added fotos of servo and dvd
</commit_message>
<xml_diff>
--- a/documents/elaborato neuro neuer.docx
+++ b/documents/elaborato neuro neuer.docx
@@ -332,6 +332,85 @@
     </w:p>
     <w:p>
       <w:pPr>
+        <w:spacing w:line="360" w:lineRule="auto"/>
+        <w:rPr>
+          <w:rFonts w:ascii="Calibri" w:hAnsi="Calibri"/>
+          <w:sz w:val="32"/>
+          <w:szCs w:val="32"/>
+          <w:lang w:val="en-GB"/>
+        </w:rPr>
+      </w:pPr>
+      <w:r>
+        <w:rPr>
+          <w:rFonts w:ascii="Calibri" w:hAnsi="Calibri"/>
+          <w:sz w:val="32"/>
+          <w:szCs w:val="32"/>
+          <w:lang w:val="en-GB"/>
+        </w:rPr>
+        <w:drawing>
+          <wp:inline distT="0" distB="0" distL="0" distR="0" wp14:anchorId="0FF93B95" wp14:editId="35F2F86B">
+            <wp:extent cx="3060700" cy="2019300"/>
+            <wp:effectExtent l="0" t="0" r="12700" b="12700"/>
+            <wp:docPr id="2" name="Immagine 2"/>
+            <wp:cNvGraphicFramePr>
+              <a:graphicFrameLocks xmlns:a="http://schemas.openxmlformats.org/drawingml/2006/main" noChangeAspect="1"/>
+            </wp:cNvGraphicFramePr>
+            <a:graphic xmlns:a="http://schemas.openxmlformats.org/drawingml/2006/main">
+              <a:graphicData uri="http://schemas.openxmlformats.org/drawingml/2006/picture">
+                <pic:pic xmlns:pic="http://schemas.openxmlformats.org/drawingml/2006/picture">
+                  <pic:nvPicPr>
+                    <pic:cNvPr id="1" name="dvs_.jpg"/>
+                    <pic:cNvPicPr/>
+                  </pic:nvPicPr>
+                  <pic:blipFill rotWithShape="1">
+                    <a:blip r:embed="rId7">
+                      <a:extLst>
+                        <a:ext uri="{28A0092B-C50C-407E-A947-70E740481C1C}">
+                          <a14:useLocalDpi xmlns:a14="http://schemas.microsoft.com/office/drawing/2010/main" val="0"/>
+                        </a:ext>
+                      </a:extLst>
+                    </a:blip>
+                    <a:srcRect l="5234" t="25844" r="15931" b="22146"/>
+                    <a:stretch/>
+                  </pic:blipFill>
+                  <pic:spPr bwMode="auto">
+                    <a:xfrm>
+                      <a:off x="0" y="0"/>
+                      <a:ext cx="3060700" cy="2019300"/>
+                    </a:xfrm>
+                    <a:prstGeom prst="rect">
+                      <a:avLst/>
+                    </a:prstGeom>
+                    <a:ln>
+                      <a:noFill/>
+                    </a:ln>
+                    <a:extLst>
+                      <a:ext uri="{53640926-AAD7-44d8-BBD7-CCE9431645EC}">
+                        <a14:shadowObscured xmlns:a14="http://schemas.microsoft.com/office/drawing/2010/main"/>
+                      </a:ext>
+                    </a:extLst>
+                  </pic:spPr>
+                </pic:pic>
+              </a:graphicData>
+            </a:graphic>
+          </wp:inline>
+        </w:drawing>
+      </w:r>
+    </w:p>
+    <w:p>
+      <w:pPr>
+        <w:spacing w:line="360" w:lineRule="auto"/>
+        <w:rPr>
+          <w:rFonts w:ascii="Calibri" w:hAnsi="Calibri"/>
+          <w:sz w:val="32"/>
+          <w:szCs w:val="32"/>
+          <w:u w:val="single"/>
+          <w:lang w:val="en-GB"/>
+        </w:rPr>
+      </w:pPr>
+    </w:p>
+    <w:p>
+      <w:pPr>
         <w:pStyle w:val="NormaleWeb"/>
         <w:shd w:val="clear" w:color="auto" w:fill="FFFFFF"/>
         <w:spacing w:before="0" w:beforeAutospacing="0" w:after="360" w:afterAutospacing="0" w:line="360" w:lineRule="auto"/>
@@ -411,6 +490,7 @@
           <w:shd w:val="clear" w:color="auto" w:fill="FFFFFF"/>
           <w:lang w:val="en-GB"/>
         </w:rPr>
+        <w:lastRenderedPageBreak/>
         <w:t>By contrast, in the camera used for this paper, data are generated and transmitted asynchronously only from pixels with changing brightness.</w:t>
       </w:r>
       <w:r>
@@ -551,65 +631,6 @@
           <w:lang w:val="en-GB"/>
         </w:rPr>
         <w:t> is a global event threshold which is typically set to about 15% contrast in this goalie robot application. In contrast to biology, the serial data path used requires the events to carry address information of what pixels number has changed. The address encodes the positive or negative brightness changes (ON or OFF) with one bit and the rest of the bits encode the row and column addresses of the triggering pixel.</w:t>
-      </w:r>
-    </w:p>
-    <w:p>
-      <w:pPr>
-        <w:spacing w:line="360" w:lineRule="auto"/>
-        <w:rPr>
-          <w:rFonts w:ascii="Calibri" w:eastAsia="Times New Roman" w:hAnsi="Calibri" w:cs="Times New Roman"/>
-          <w:color w:val="3E3D40"/>
-          <w:sz w:val="32"/>
-          <w:szCs w:val="32"/>
-          <w:shd w:val="clear" w:color="auto" w:fill="FFFFFF"/>
-          <w:lang w:val="en-GB"/>
-        </w:rPr>
-      </w:pPr>
-    </w:p>
-    <w:p>
-      <w:pPr>
-        <w:spacing w:line="360" w:lineRule="auto"/>
-        <w:rPr>
-          <w:rFonts w:ascii="Calibri" w:eastAsia="Times New Roman" w:hAnsi="Calibri" w:cs="Times New Roman"/>
-          <w:color w:val="3E3D40"/>
-          <w:sz w:val="32"/>
-          <w:szCs w:val="32"/>
-          <w:shd w:val="clear" w:color="auto" w:fill="FFFFFF"/>
-          <w:lang w:val="en-GB"/>
-        </w:rPr>
-      </w:pPr>
-      <w:r>
-        <w:rPr>
-          <w:rFonts w:ascii="Calibri" w:eastAsia="Times New Roman" w:hAnsi="Calibri" w:cs="Times New Roman"/>
-          <w:color w:val="3E3D40"/>
-          <w:sz w:val="32"/>
-          <w:szCs w:val="32"/>
-          <w:shd w:val="clear" w:color="auto" w:fill="FFFFFF"/>
-          <w:lang w:val="en-GB"/>
-        </w:rPr>
-        <w:sym w:font="Wingdings" w:char="F0E0"/>
-      </w:r>
-      <w:r>
-        <w:rPr>
-          <w:rFonts w:ascii="Calibri" w:eastAsia="Times New Roman" w:hAnsi="Calibri" w:cs="Times New Roman"/>
-          <w:color w:val="3E3D40"/>
-          <w:sz w:val="32"/>
-          <w:szCs w:val="32"/>
-          <w:shd w:val="clear" w:color="auto" w:fill="FFFFFF"/>
-          <w:lang w:val="en-GB"/>
-        </w:rPr>
-        <w:t xml:space="preserve"> how we used</w:t>
-      </w:r>
-      <w:r>
-        <w:rPr>
-          <w:rFonts w:ascii="Calibri" w:eastAsia="Times New Roman" w:hAnsi="Calibri" w:cs="Times New Roman"/>
-          <w:color w:val="3E3D40"/>
-          <w:sz w:val="32"/>
-          <w:szCs w:val="32"/>
-          <w:shd w:val="clear" w:color="auto" w:fill="FFFFFF"/>
-          <w:lang w:val="en-GB"/>
-        </w:rPr>
-        <w:t xml:space="preserve"> and picture</w:t>
       </w:r>
     </w:p>
     <w:p>
@@ -619,12 +640,37 @@
         <w:spacing w:before="0" w:beforeAutospacing="0" w:after="0" w:afterAutospacing="0" w:line="360" w:lineRule="auto"/>
         <w:textAlignment w:val="baseline"/>
         <w:rPr>
-          <w:rFonts w:ascii="Calibri" w:eastAsia="Times New Roman" w:hAnsi="Calibri"/>
-          <w:sz w:val="32"/>
-          <w:szCs w:val="32"/>
-          <w:lang w:val="en-GB"/>
-        </w:rPr>
-      </w:pPr>
+          <w:rFonts w:ascii="Calibri" w:hAnsi="Calibri"/>
+          <w:color w:val="404040"/>
+          <w:sz w:val="32"/>
+          <w:szCs w:val="32"/>
+          <w:u w:val="single"/>
+          <w:lang w:val="en-GB"/>
+        </w:rPr>
+      </w:pPr>
+      <w:r>
+        <w:rPr>
+          <w:rFonts w:ascii="Calibri" w:hAnsi="Calibri"/>
+          <w:color w:val="404040"/>
+          <w:sz w:val="32"/>
+          <w:szCs w:val="32"/>
+          <w:u w:val="single"/>
+          <w:lang w:val="en-GB"/>
+        </w:rPr>
+        <w:lastRenderedPageBreak/>
+        <w:t>SERVO</w:t>
+      </w:r>
+      <w:r>
+        <w:rPr>
+          <w:rFonts w:ascii="Calibri" w:hAnsi="Calibri"/>
+          <w:color w:val="404040"/>
+          <w:sz w:val="32"/>
+          <w:szCs w:val="32"/>
+          <w:u w:val="single"/>
+          <w:lang w:val="en-GB"/>
+        </w:rPr>
+        <w:t>S</w:t>
+      </w:r>
     </w:p>
     <w:p>
       <w:pPr>
@@ -641,7 +687,13 @@
           <w:lang w:val="en-GB"/>
         </w:rPr>
       </w:pPr>
-      <w:r>
+    </w:p>
+    <w:p>
+      <w:pPr>
+        <w:pStyle w:val="NormaleWeb"/>
+        <w:shd w:val="clear" w:color="auto" w:fill="FFFFFF"/>
+        <w:spacing w:before="0" w:beforeAutospacing="0" w:after="0" w:afterAutospacing="0" w:line="360" w:lineRule="auto"/>
+        <w:textAlignment w:val="baseline"/>
         <w:rPr>
           <w:rFonts w:ascii="Calibri" w:hAnsi="Calibri"/>
           <w:color w:val="404040"/>
@@ -650,19 +702,109 @@
           <w:u w:val="single"/>
           <w:lang w:val="en-GB"/>
         </w:rPr>
-        <w:t>SERVO</w:t>
-      </w:r>
-      <w:r>
-        <w:rPr>
-          <w:rFonts w:ascii="Calibri" w:hAnsi="Calibri"/>
-          <w:color w:val="404040"/>
-          <w:sz w:val="32"/>
-          <w:szCs w:val="32"/>
-          <w:u w:val="single"/>
-          <w:lang w:val="en-GB"/>
-        </w:rPr>
-        <w:t>S</w:t>
-      </w:r>
+      </w:pPr>
+    </w:p>
+    <w:p>
+      <w:pPr>
+        <w:pStyle w:val="NormaleWeb"/>
+        <w:shd w:val="clear" w:color="auto" w:fill="FFFFFF"/>
+        <w:spacing w:before="0" w:beforeAutospacing="0" w:after="0" w:afterAutospacing="0" w:line="360" w:lineRule="auto"/>
+        <w:textAlignment w:val="baseline"/>
+        <w:rPr>
+          <w:rFonts w:ascii="Calibri" w:hAnsi="Calibri"/>
+          <w:color w:val="404040"/>
+          <w:sz w:val="32"/>
+          <w:szCs w:val="32"/>
+          <w:lang w:val="en-GB"/>
+        </w:rPr>
+      </w:pPr>
+      <w:r>
+        <w:rPr>
+          <w:rFonts w:ascii="Calibri" w:hAnsi="Calibri"/>
+          <w:noProof/>
+          <w:color w:val="404040"/>
+          <w:sz w:val="32"/>
+          <w:szCs w:val="32"/>
+        </w:rPr>
+        <w:drawing>
+          <wp:inline distT="0" distB="0" distL="0" distR="0" wp14:anchorId="1D66E2CC" wp14:editId="637034DA">
+            <wp:extent cx="3653790" cy="4293203"/>
+            <wp:effectExtent l="0" t="0" r="0" b="0"/>
+            <wp:docPr id="3" name="Immagine 3"/>
+            <wp:cNvGraphicFramePr>
+              <a:graphicFrameLocks xmlns:a="http://schemas.openxmlformats.org/drawingml/2006/main" noChangeAspect="1"/>
+            </wp:cNvGraphicFramePr>
+            <a:graphic xmlns:a="http://schemas.openxmlformats.org/drawingml/2006/main">
+              <a:graphicData uri="http://schemas.openxmlformats.org/drawingml/2006/picture">
+                <pic:pic xmlns:pic="http://schemas.openxmlformats.org/drawingml/2006/picture">
+                  <pic:nvPicPr>
+                    <pic:cNvPr id="0" name="SERVO.png"/>
+                    <pic:cNvPicPr/>
+                  </pic:nvPicPr>
+                  <pic:blipFill rotWithShape="1">
+                    <a:blip r:embed="rId8">
+                      <a:extLst>
+                        <a:ext uri="{28A0092B-C50C-407E-A947-70E740481C1C}">
+                          <a14:useLocalDpi xmlns:a14="http://schemas.microsoft.com/office/drawing/2010/main" val="0"/>
+                        </a:ext>
+                      </a:extLst>
+                    </a:blip>
+                    <a:srcRect l="8250" r="6438"/>
+                    <a:stretch/>
+                  </pic:blipFill>
+                  <pic:spPr bwMode="auto">
+                    <a:xfrm>
+                      <a:off x="0" y="0"/>
+                      <a:ext cx="3654000" cy="4293450"/>
+                    </a:xfrm>
+                    <a:prstGeom prst="rect">
+                      <a:avLst/>
+                    </a:prstGeom>
+                    <a:ln>
+                      <a:noFill/>
+                    </a:ln>
+                    <a:extLst>
+                      <a:ext uri="{53640926-AAD7-44d8-BBD7-CCE9431645EC}">
+                        <a14:shadowObscured xmlns:a14="http://schemas.microsoft.com/office/drawing/2010/main"/>
+                      </a:ext>
+                    </a:extLst>
+                  </pic:spPr>
+                </pic:pic>
+              </a:graphicData>
+            </a:graphic>
+          </wp:inline>
+        </w:drawing>
+      </w:r>
+    </w:p>
+    <w:p>
+      <w:pPr>
+        <w:pStyle w:val="NormaleWeb"/>
+        <w:shd w:val="clear" w:color="auto" w:fill="FFFFFF"/>
+        <w:spacing w:before="0" w:beforeAutospacing="0" w:after="0" w:afterAutospacing="0" w:line="360" w:lineRule="auto"/>
+        <w:textAlignment w:val="baseline"/>
+        <w:rPr>
+          <w:rFonts w:ascii="Calibri" w:hAnsi="Calibri"/>
+          <w:color w:val="404040"/>
+          <w:sz w:val="32"/>
+          <w:szCs w:val="32"/>
+          <w:lang w:val="en-GB"/>
+        </w:rPr>
+      </w:pPr>
+    </w:p>
+    <w:p>
+      <w:pPr>
+        <w:pStyle w:val="NormaleWeb"/>
+        <w:shd w:val="clear" w:color="auto" w:fill="FFFFFF"/>
+        <w:spacing w:before="0" w:beforeAutospacing="0" w:after="0" w:afterAutospacing="0" w:line="360" w:lineRule="auto"/>
+        <w:textAlignment w:val="baseline"/>
+        <w:rPr>
+          <w:rFonts w:ascii="Calibri" w:hAnsi="Calibri"/>
+          <w:color w:val="404040"/>
+          <w:sz w:val="32"/>
+          <w:szCs w:val="32"/>
+          <w:lang w:val="en-GB"/>
+        </w:rPr>
+      </w:pPr>
     </w:p>
     <w:p>
       <w:pPr>
@@ -799,7 +941,19 @@
           <w:shd w:val="clear" w:color="auto" w:fill="FFFFFF"/>
           <w:lang w:val="en-GB"/>
         </w:rPr>
-        <w:t>uses position feedback to control its motion and final position. The input to its control is some sig</w:t>
+        <w:t xml:space="preserve">uses position feedback to control its </w:t>
+      </w:r>
+      <w:r>
+        <w:rPr>
+          <w:rFonts w:ascii="Calibri" w:eastAsia="Times New Roman" w:hAnsi="Calibri" w:cs="Times New Roman"/>
+          <w:color w:val="252525"/>
+          <w:sz w:val="32"/>
+          <w:szCs w:val="32"/>
+          <w:shd w:val="clear" w:color="auto" w:fill="FFFFFF"/>
+          <w:lang w:val="en-GB"/>
+        </w:rPr>
+        <w:lastRenderedPageBreak/>
+        <w:t>motion and final position. The input to its control is some sig</w:t>
       </w:r>
       <w:r>
         <w:rPr>
@@ -1209,6 +1363,7 @@
           <w:szCs w:val="32"/>
           <w:lang w:val="en-GB"/>
         </w:rPr>
+        <w:lastRenderedPageBreak/>
         <w:t>Advantages:</w:t>
       </w:r>
     </w:p>
@@ -1657,6 +1812,7 @@
           <w:szCs w:val="32"/>
           <w:lang w:val="en-GB"/>
         </w:rPr>
+        <w:lastRenderedPageBreak/>
         <w:t xml:space="preserve">The training data set consists of input signals assigned with corresponding target (desired output). The neural network is then trained using one of the supervised learning algorithms, which uses data to adjust the network’s weights and thresholds  so as minimize the error in its predictions on the training set. If the network is properly trained, it has then learned to model the unknown function that relates the input variables to the output variables, and can subsequently be used to make predictions where the output is not known. </w:t>
       </w:r>
     </w:p>
@@ -1853,99 +2009,128 @@
           <w:lang w:val="en-GB"/>
         </w:rPr>
       </w:pPr>
+      <w:r>
+        <w:rPr>
+          <w:rFonts w:ascii="Calibri" w:hAnsi="Calibri"/>
+          <w:sz w:val="32"/>
+          <w:szCs w:val="32"/>
+          <w:lang w:val="en-GB"/>
+        </w:rPr>
+        <w:lastRenderedPageBreak/>
+        <w:t>Bibliography</w:t>
+      </w:r>
+    </w:p>
+    <w:p>
+      <w:pPr>
+        <w:spacing w:line="360" w:lineRule="auto"/>
+        <w:rPr>
+          <w:rFonts w:ascii="Calibri" w:hAnsi="Calibri"/>
+          <w:sz w:val="32"/>
+          <w:szCs w:val="32"/>
+          <w:lang w:val="en-GB"/>
+        </w:rPr>
+      </w:pPr>
+    </w:p>
+    <w:p>
+      <w:pPr>
+        <w:spacing w:line="360" w:lineRule="auto"/>
+        <w:contextualSpacing/>
+        <w:rPr>
+          <w:rFonts w:ascii="Calibri" w:eastAsia="Times New Roman" w:hAnsi="Calibri" w:cs="Times New Roman"/>
+          <w:sz w:val="32"/>
+          <w:szCs w:val="32"/>
+          <w:lang w:val="en-GB"/>
+        </w:rPr>
+      </w:pPr>
+      <w:r>
+        <w:rPr>
+          <w:rFonts w:ascii="Calibri" w:hAnsi="Calibri"/>
+          <w:sz w:val="32"/>
+          <w:szCs w:val="32"/>
+          <w:vertAlign w:val="superscript"/>
+          <w:lang w:val="en-GB"/>
+        </w:rPr>
+        <w:t>1</w:t>
+      </w:r>
+      <w:r>
+        <w:rPr>
+          <w:rFonts w:ascii="Calibri" w:hAnsi="Calibri"/>
+          <w:sz w:val="32"/>
+          <w:szCs w:val="32"/>
+          <w:lang w:val="en-GB"/>
+        </w:rPr>
+        <w:t xml:space="preserve"> </w:t>
+      </w:r>
+      <w:r>
+        <w:rPr>
+          <w:rFonts w:ascii="Calibri" w:hAnsi="Calibri"/>
+          <w:sz w:val="32"/>
+          <w:szCs w:val="32"/>
+          <w:lang w:val="en-GB"/>
+        </w:rPr>
+        <w:t>“</w:t>
+      </w:r>
+      <w:r>
+        <w:rPr>
+          <w:rFonts w:ascii="Calibri" w:eastAsia="Times New Roman" w:hAnsi="Calibri" w:cs="Times New Roman"/>
+          <w:sz w:val="32"/>
+          <w:szCs w:val="32"/>
+          <w:lang w:val="en-GB"/>
+        </w:rPr>
+        <w:t xml:space="preserve">Robotic Goalie with 3 ms reaction time </w:t>
+      </w:r>
+      <w:r>
+        <w:rPr>
+          <w:rFonts w:ascii="Calibri" w:eastAsia="Times New Roman" w:hAnsi="Calibri" w:cs="Times New Roman"/>
+          <w:sz w:val="32"/>
+          <w:szCs w:val="32"/>
+          <w:lang w:val="en-GB"/>
+        </w:rPr>
+        <w:t xml:space="preserve">at 4% CPU load using event based dynamic vision sensor” by Tobu Delbruck and Manuel Lang  </w:t>
+      </w:r>
+    </w:p>
+    <w:p>
+      <w:pPr>
+        <w:spacing w:line="360" w:lineRule="auto"/>
+        <w:contextualSpacing/>
+        <w:rPr>
+          <w:rFonts w:ascii="Calibri" w:eastAsia="Times New Roman" w:hAnsi="Calibri" w:cs="Times New Roman"/>
+          <w:sz w:val="32"/>
+          <w:szCs w:val="32"/>
+          <w:lang w:val="en-GB"/>
+        </w:rPr>
+      </w:pPr>
+      <w:r>
+        <w:rPr>
+          <w:rFonts w:ascii="Calibri" w:eastAsia="Times New Roman" w:hAnsi="Calibri" w:cs="Times New Roman"/>
+          <w:sz w:val="32"/>
+          <w:szCs w:val="32"/>
+          <w:vertAlign w:val="superscript"/>
+          <w:lang w:val="en-GB"/>
+        </w:rPr>
+        <w:t xml:space="preserve">2  </w:t>
+      </w:r>
+      <w:r>
+        <w:rPr>
+          <w:rFonts w:ascii="Calibri" w:eastAsia="Times New Roman" w:hAnsi="Calibri" w:cs="Times New Roman"/>
+          <w:sz w:val="32"/>
+          <w:szCs w:val="32"/>
+          <w:vertAlign w:val="superscript"/>
+          <w:lang w:val="en-GB"/>
+        </w:rPr>
+        <w:t>“</w:t>
+      </w:r>
+      <w:r>
+        <w:rPr>
+          <w:rFonts w:ascii="Calibri" w:eastAsia="Times New Roman" w:hAnsi="Calibri" w:cs="Times New Roman"/>
+          <w:sz w:val="32"/>
+          <w:szCs w:val="32"/>
+          <w:lang w:val="en-GB"/>
+        </w:rPr>
+        <w:t>Engineering goalkeeper behaviour using an emotion learning method” by Stevo Bozinovski and Peter Schoell</w:t>
+      </w:r>
       <w:bookmarkStart w:id="0" w:name="_GoBack"/>
       <w:bookmarkEnd w:id="0"/>
-      <w:r>
-        <w:rPr>
-          <w:rFonts w:ascii="Calibri" w:hAnsi="Calibri"/>
-          <w:sz w:val="32"/>
-          <w:szCs w:val="32"/>
-          <w:lang w:val="en-GB"/>
-        </w:rPr>
-        <w:t>Bibliography</w:t>
-      </w:r>
-    </w:p>
-    <w:p>
-      <w:pPr>
-        <w:spacing w:line="360" w:lineRule="auto"/>
-        <w:rPr>
-          <w:rFonts w:ascii="Calibri" w:hAnsi="Calibri"/>
-          <w:sz w:val="32"/>
-          <w:szCs w:val="32"/>
-          <w:lang w:val="en-GB"/>
-        </w:rPr>
-      </w:pPr>
-    </w:p>
-    <w:p>
-      <w:pPr>
-        <w:spacing w:line="360" w:lineRule="auto"/>
-        <w:contextualSpacing/>
-        <w:rPr>
-          <w:rFonts w:ascii="Calibri" w:eastAsia="Times New Roman" w:hAnsi="Calibri" w:cs="Times New Roman"/>
-          <w:sz w:val="32"/>
-          <w:szCs w:val="32"/>
-          <w:lang w:val="en-GB"/>
-        </w:rPr>
-      </w:pPr>
-      <w:r>
-        <w:rPr>
-          <w:rFonts w:ascii="Calibri" w:hAnsi="Calibri"/>
-          <w:sz w:val="32"/>
-          <w:szCs w:val="32"/>
-          <w:vertAlign w:val="superscript"/>
-          <w:lang w:val="en-GB"/>
-        </w:rPr>
-        <w:t>1</w:t>
-      </w:r>
-      <w:r>
-        <w:rPr>
-          <w:rFonts w:ascii="Calibri" w:hAnsi="Calibri"/>
-          <w:sz w:val="32"/>
-          <w:szCs w:val="32"/>
-          <w:lang w:val="en-GB"/>
-        </w:rPr>
-        <w:t xml:space="preserve"> </w:t>
-      </w:r>
-      <w:r>
-        <w:rPr>
-          <w:rFonts w:ascii="Calibri" w:eastAsia="Times New Roman" w:hAnsi="Calibri" w:cs="Times New Roman"/>
-          <w:sz w:val="32"/>
-          <w:szCs w:val="32"/>
-          <w:lang w:val="en-GB"/>
-        </w:rPr>
-        <w:t>Robotic Goalie with..</w:t>
-      </w:r>
-    </w:p>
-    <w:p>
-      <w:pPr>
-        <w:spacing w:line="360" w:lineRule="auto"/>
-        <w:contextualSpacing/>
-        <w:rPr>
-          <w:rFonts w:ascii="Calibri" w:eastAsia="Times New Roman" w:hAnsi="Calibri" w:cs="Times New Roman"/>
-          <w:sz w:val="32"/>
-          <w:szCs w:val="32"/>
-          <w:lang w:val="en-GB"/>
-        </w:rPr>
-      </w:pPr>
-      <w:r>
-        <w:rPr>
-          <w:rFonts w:ascii="Calibri" w:eastAsia="Times New Roman" w:hAnsi="Calibri" w:cs="Times New Roman"/>
-          <w:sz w:val="32"/>
-          <w:szCs w:val="32"/>
-          <w:vertAlign w:val="superscript"/>
-          <w:lang w:val="en-GB"/>
-        </w:rPr>
-        <w:t xml:space="preserve">2  </w:t>
-      </w:r>
-      <w:r>
-        <w:rPr>
-          <w:rFonts w:ascii="Calibri" w:eastAsia="Times New Roman" w:hAnsi="Calibri" w:cs="Times New Roman"/>
-          <w:sz w:val="32"/>
-          <w:szCs w:val="32"/>
-          <w:lang w:val="en-GB"/>
-        </w:rPr>
-        <w:t>Engineering goalkeeper..</w:t>
-      </w:r>
     </w:p>
     <w:p>
       <w:pPr>
@@ -2716,6 +2901,33 @@
       <w:u w:val="single"/>
     </w:rPr>
   </w:style>
+  <w:style w:type="paragraph" w:styleId="Testofumetto">
+    <w:name w:val="Balloon Text"/>
+    <w:basedOn w:val="Normale"/>
+    <w:link w:val="TestofumettoCarattere"/>
+    <w:uiPriority w:val="99"/>
+    <w:semiHidden/>
+    <w:unhideWhenUsed/>
+    <w:rsid w:val="000C5276"/>
+    <w:rPr>
+      <w:rFonts w:ascii="Lucida Grande" w:hAnsi="Lucida Grande" w:cs="Lucida Grande"/>
+      <w:sz w:val="18"/>
+      <w:szCs w:val="18"/>
+    </w:rPr>
+  </w:style>
+  <w:style w:type="character" w:customStyle="1" w:styleId="TestofumettoCarattere">
+    <w:name w:val="Testo fumetto Carattere"/>
+    <w:basedOn w:val="Caratterepredefinitoparagrafo"/>
+    <w:link w:val="Testofumetto"/>
+    <w:uiPriority w:val="99"/>
+    <w:semiHidden/>
+    <w:rsid w:val="000C5276"/>
+    <w:rPr>
+      <w:rFonts w:ascii="Lucida Grande" w:hAnsi="Lucida Grande" w:cs="Lucida Grande"/>
+      <w:sz w:val="18"/>
+      <w:szCs w:val="18"/>
+    </w:rPr>
+  </w:style>
 </w:styles>
 </file>
 
@@ -2966,6 +3178,33 @@
     <w:rPr>
       <w:color w:val="800080" w:themeColor="followedHyperlink"/>
       <w:u w:val="single"/>
+    </w:rPr>
+  </w:style>
+  <w:style w:type="paragraph" w:styleId="Testofumetto">
+    <w:name w:val="Balloon Text"/>
+    <w:basedOn w:val="Normale"/>
+    <w:link w:val="TestofumettoCarattere"/>
+    <w:uiPriority w:val="99"/>
+    <w:semiHidden/>
+    <w:unhideWhenUsed/>
+    <w:rsid w:val="000C5276"/>
+    <w:rPr>
+      <w:rFonts w:ascii="Lucida Grande" w:hAnsi="Lucida Grande" w:cs="Lucida Grande"/>
+      <w:sz w:val="18"/>
+      <w:szCs w:val="18"/>
+    </w:rPr>
+  </w:style>
+  <w:style w:type="character" w:customStyle="1" w:styleId="TestofumettoCarattere">
+    <w:name w:val="Testo fumetto Carattere"/>
+    <w:basedOn w:val="Caratterepredefinitoparagrafo"/>
+    <w:link w:val="Testofumetto"/>
+    <w:uiPriority w:val="99"/>
+    <w:semiHidden/>
+    <w:rsid w:val="000C5276"/>
+    <w:rPr>
+      <w:rFonts w:ascii="Lucida Grande" w:hAnsi="Lucida Grande" w:cs="Lucida Grande"/>
+      <w:sz w:val="18"/>
+      <w:szCs w:val="18"/>
     </w:rPr>
   </w:style>
 </w:styles>
@@ -3289,4 +3528,16 @@
   </a:objectDefaults>
   <a:extraClrSchemeLst/>
 </a:theme>
+</file>
+
+<file path=customXml/item1.xml><?xml version="1.0" encoding="utf-8"?>
+<b:Sources xmlns:b="http://schemas.openxmlformats.org/officeDocument/2006/bibliography" xmlns="http://schemas.openxmlformats.org/officeDocument/2006/bibliography" SelectedStyle="/APA.XSL" StyleName="APA"/>
+</file>
+
+<file path=customXml/itemProps1.xml><?xml version="1.0" encoding="utf-8"?>
+<ds:datastoreItem xmlns:ds="http://schemas.openxmlformats.org/officeDocument/2006/customXml" ds:itemID="{B7A1AC02-6F30-3F46-AD54-B127636337E5}">
+  <ds:schemaRefs>
+    <ds:schemaRef ds:uri="http://schemas.openxmlformats.org/officeDocument/2006/bibliography"/>
+  </ds:schemaRefs>
+</ds:datastoreItem>
 </file>
</xml_diff>